<commit_message>
Modify contract state. Add Algorithms/System scheduler process
</commit_message>
<xml_diff>
--- a/Document/Reports/Report 4/Report 4 TrungDQ.docx
+++ b/Document/Reports/Report 4/Report 4 TrungDQ.docx
@@ -212,14 +212,27 @@
       <w:r>
         <w:t xml:space="preserve">Figure </w:t>
       </w:r>
-      <w:fldSimple w:instr=" SEQ Figure \* ARABIC ">
-        <w:r>
-          <w:rPr>
-            <w:noProof/>
-          </w:rPr>
-          <w:t>1</w:t>
-        </w:r>
-      </w:fldSimple>
+      <w:r>
+        <w:fldChar w:fldCharType="begin"/>
+      </w:r>
+      <w:r>
+        <w:instrText xml:space="preserve"> SEQ Figure \* ARABIC </w:instrText>
+      </w:r>
+      <w:r>
+        <w:fldChar w:fldCharType="separate"/>
+      </w:r>
+      <w:r>
+        <w:rPr>
+          <w:noProof/>
+        </w:rPr>
+        <w:t>1</w:t>
+      </w:r>
+      <w:r>
+        <w:rPr>
+          <w:noProof/>
+        </w:rPr>
+        <w:fldChar w:fldCharType="end"/>
+      </w:r>
       <w:r>
         <w:t xml:space="preserve"> System architecture design</w:t>
       </w:r>
@@ -491,27 +504,14 @@
       <w:r>
         <w:t xml:space="preserve">Figure </w:t>
       </w:r>
-      <w:r>
-        <w:fldChar w:fldCharType="begin"/>
-      </w:r>
-      <w:r>
-        <w:instrText xml:space="preserve"> SEQ Figure \* ARABIC </w:instrText>
-      </w:r>
-      <w:r>
-        <w:fldChar w:fldCharType="separate"/>
-      </w:r>
-      <w:r>
-        <w:rPr>
-          <w:noProof/>
-        </w:rPr>
-        <w:t>2</w:t>
-      </w:r>
-      <w:r>
-        <w:rPr>
-          <w:noProof/>
-        </w:rPr>
-        <w:fldChar w:fldCharType="end"/>
-      </w:r>
+      <w:fldSimple w:instr=" SEQ Figure \* ARABIC ">
+        <w:r>
+          <w:rPr>
+            <w:noProof/>
+          </w:rPr>
+          <w:t>2</w:t>
+        </w:r>
+      </w:fldSimple>
       <w:r>
         <w:t xml:space="preserve"> Component Diagram</w:t>
       </w:r>
@@ -810,27 +810,14 @@
       <w:r>
         <w:t xml:space="preserve">Table </w:t>
       </w:r>
-      <w:r>
-        <w:fldChar w:fldCharType="begin"/>
-      </w:r>
-      <w:r>
-        <w:instrText xml:space="preserve"> SEQ Table \* ARABIC </w:instrText>
-      </w:r>
-      <w:r>
-        <w:fldChar w:fldCharType="separate"/>
-      </w:r>
-      <w:r>
-        <w:rPr>
-          <w:noProof/>
-        </w:rPr>
-        <w:t>1</w:t>
-      </w:r>
-      <w:r>
-        <w:rPr>
-          <w:noProof/>
-        </w:rPr>
-        <w:fldChar w:fldCharType="end"/>
-      </w:r>
+      <w:fldSimple w:instr=" SEQ Table \* ARABIC ">
+        <w:r>
+          <w:rPr>
+            <w:noProof/>
+          </w:rPr>
+          <w:t>1</w:t>
+        </w:r>
+      </w:fldSimple>
       <w:r>
         <w:rPr>
           <w:noProof/>
@@ -1015,10 +1002,288 @@
         </w:numPr>
       </w:pPr>
       <w:r>
-        <w:t xml:space="preserve">Contract State </w:t>
-      </w:r>
-      <w:r>
-        <w:t>Chart</w:t>
+        <w:t xml:space="preserve">System Scheduler </w:t>
+      </w:r>
+      <w:r>
+        <w:t>Process</w:t>
+      </w:r>
+    </w:p>
+    <w:p>
+      <w:pPr>
+        <w:pStyle w:val="Heading4"/>
+        <w:numPr>
+          <w:ilvl w:val="3"/>
+          <w:numId w:val="1"/>
+        </w:numPr>
+      </w:pPr>
+      <w:r>
+        <w:t>Definition</w:t>
+      </w:r>
+    </w:p>
+    <w:p>
+      <w:pPr>
+        <w:ind w:left="1080" w:firstLine="720"/>
+      </w:pPr>
+      <w:r>
+        <w:t>System scheduler is a component of the Web application, this component is responsible for checking the changes from web application and updates information day by day.</w:t>
+      </w:r>
+    </w:p>
+    <w:p>
+      <w:pPr>
+        <w:pStyle w:val="Heading4"/>
+        <w:numPr>
+          <w:ilvl w:val="3"/>
+          <w:numId w:val="1"/>
+        </w:numPr>
+      </w:pPr>
+      <w:r>
+        <w:t>Define problem</w:t>
+      </w:r>
+    </w:p>
+    <w:p>
+      <w:pPr>
+        <w:ind w:left="1080" w:firstLine="720"/>
+      </w:pPr>
+      <w:r>
+        <w:t xml:space="preserve">In Web application, the we need a system scheduler that runs every day at 00:00 to check the status of contracts, send notification via web, emails, changes the contract status if the due dates is exceed… etc. </w:t>
+      </w:r>
+    </w:p>
+    <w:p>
+      <w:pPr>
+        <w:pStyle w:val="Heading4"/>
+        <w:numPr>
+          <w:ilvl w:val="3"/>
+          <w:numId w:val="1"/>
+        </w:numPr>
+      </w:pPr>
+      <w:r>
+        <w:t>Solution</w:t>
+      </w:r>
+    </w:p>
+    <w:p>
+      <w:pPr>
+        <w:ind w:left="720" w:firstLine="720"/>
+      </w:pPr>
+      <w:r>
+        <w:t>We create a Cronjob in Unix operating system that run on the same server of the Web application, Cronjob will automatically run at specific time that system administ</w:t>
+      </w:r>
+      <w:r>
+        <w:t>rat</w:t>
+      </w:r>
+      <w:r>
+        <w:t>or</w:t>
+      </w:r>
+      <w:r>
+        <w:t xml:space="preserve"> define when deploy the system. The Cronjob will </w:t>
+      </w:r>
+      <w:r>
+        <w:rPr>
+          <w:lang w:val="vi-VN"/>
+        </w:rPr>
+        <w:t>access to</w:t>
+      </w:r>
+      <w:r>
+        <w:t xml:space="preserve"> database to check the status and update information to database.</w:t>
+      </w:r>
+    </w:p>
+    <w:p>
+      <w:pPr>
+        <w:ind w:left="720" w:firstLine="720"/>
+      </w:pPr>
+      <w:r>
+        <w:t>The checking process is described as follow:</w:t>
+      </w:r>
+    </w:p>
+    <w:p>
+      <w:pPr>
+        <w:pStyle w:val="ListParagraph"/>
+        <w:numPr>
+          <w:ilvl w:val="0"/>
+          <w:numId w:val="3"/>
+        </w:numPr>
+      </w:pPr>
+      <w:r>
+        <w:t>Get all the contract from the system.</w:t>
+      </w:r>
+    </w:p>
+    <w:p>
+      <w:pPr>
+        <w:pStyle w:val="ListParagraph"/>
+        <w:numPr>
+          <w:ilvl w:val="0"/>
+          <w:numId w:val="3"/>
+        </w:numPr>
+      </w:pPr>
+      <w:r>
+        <w:t>With each contract, check following information:</w:t>
+      </w:r>
+    </w:p>
+    <w:p>
+      <w:pPr>
+        <w:pStyle w:val="ListParagraph"/>
+        <w:numPr>
+          <w:ilvl w:val="1"/>
+          <w:numId w:val="3"/>
+        </w:numPr>
+      </w:pPr>
+      <w:r>
+        <w:t>Contract status</w:t>
+      </w:r>
+    </w:p>
+    <w:p>
+      <w:pPr>
+        <w:pStyle w:val="ListParagraph"/>
+        <w:numPr>
+          <w:ilvl w:val="1"/>
+          <w:numId w:val="3"/>
+        </w:numPr>
+      </w:pPr>
+      <w:r>
+        <w:t>Contract expired date</w:t>
+      </w:r>
+    </w:p>
+    <w:p>
+      <w:pPr>
+        <w:pStyle w:val="ListParagraph"/>
+        <w:numPr>
+          <w:ilvl w:val="1"/>
+          <w:numId w:val="3"/>
+        </w:numPr>
+      </w:pPr>
+      <w:r>
+        <w:t>Contract renew due date</w:t>
+      </w:r>
+    </w:p>
+    <w:p>
+      <w:pPr>
+        <w:pStyle w:val="ListParagraph"/>
+        <w:numPr>
+          <w:ilvl w:val="1"/>
+          <w:numId w:val="3"/>
+        </w:numPr>
+      </w:pPr>
+      <w:r>
+        <w:t>Contract payment due date</w:t>
+      </w:r>
+    </w:p>
+    <w:p>
+      <w:pPr>
+        <w:pStyle w:val="ListParagraph"/>
+        <w:numPr>
+          <w:ilvl w:val="1"/>
+          <w:numId w:val="3"/>
+        </w:numPr>
+      </w:pPr>
+      <w:r>
+        <w:t>Compensation requests</w:t>
+      </w:r>
+    </w:p>
+    <w:p>
+      <w:pPr>
+        <w:pStyle w:val="ListParagraph"/>
+        <w:numPr>
+          <w:ilvl w:val="1"/>
+          <w:numId w:val="3"/>
+        </w:numPr>
+      </w:pPr>
+      <w:r>
+        <w:t>New card requests</w:t>
+      </w:r>
+    </w:p>
+    <w:p>
+      <w:pPr>
+        <w:pStyle w:val="ListParagraph"/>
+        <w:numPr>
+          <w:ilvl w:val="1"/>
+          <w:numId w:val="3"/>
+        </w:numPr>
+      </w:pPr>
+      <w:r>
+        <w:t>Cancel request</w:t>
+      </w:r>
+    </w:p>
+    <w:p>
+      <w:pPr>
+        <w:pStyle w:val="ListParagraph"/>
+        <w:numPr>
+          <w:ilvl w:val="0"/>
+          <w:numId w:val="3"/>
+        </w:numPr>
+      </w:pPr>
+      <w:r>
+        <w:t>U</w:t>
+      </w:r>
+      <w:r>
+        <w:t xml:space="preserve">pdate the contract state </w:t>
+      </w:r>
+      <w:r>
+        <w:t>follow the business rules.</w:t>
+      </w:r>
+    </w:p>
+    <w:p>
+      <w:pPr>
+        <w:pStyle w:val="Heading4"/>
+        <w:numPr>
+          <w:ilvl w:val="3"/>
+          <w:numId w:val="1"/>
+        </w:numPr>
+        <w:rPr>
+          <w:lang w:val="vi-VN"/>
+        </w:rPr>
+      </w:pPr>
+      <w:r>
+        <w:rPr>
+          <w:lang w:val="vi-VN"/>
+        </w:rPr>
+        <w:t>Complexity</w:t>
+      </w:r>
+    </w:p>
+    <w:p>
+      <w:pPr>
+        <w:ind w:left="1080" w:firstLine="720"/>
+      </w:pPr>
+      <w:r>
+        <w:t xml:space="preserve">With </w:t>
+      </w:r>
+      <w:r>
+        <w:rPr>
+          <w:b/>
+          <w:i/>
+        </w:rPr>
+        <w:t>N</w:t>
+      </w:r>
+      <w:r>
+        <w:t xml:space="preserve"> is the number of contract in system, the complexity of the system scheduler process is </w:t>
+      </w:r>
+      <w:r>
+        <w:rPr>
+          <w:b/>
+          <w:i/>
+        </w:rPr>
+        <w:t>N</w:t>
+      </w:r>
+      <w:r>
+        <w:t>.</w:t>
+      </w:r>
+    </w:p>
+    <w:p>
+      <w:pPr>
+        <w:pStyle w:val="Heading4"/>
+        <w:numPr>
+          <w:ilvl w:val="3"/>
+          <w:numId w:val="1"/>
+        </w:numPr>
+      </w:pPr>
+      <w:r>
+        <w:t>Flow chart</w:t>
+      </w:r>
+    </w:p>
+    <w:p>
+      <w:pPr>
+        <w:ind w:left="1080" w:firstLine="720"/>
+      </w:pPr>
+      <w:r>
+        <w:t>The following flow chart diagram describes all the process of the System scheduler.</w:t>
       </w:r>
     </w:p>
     <w:p>
@@ -1030,10 +1295,10 @@
           <w:noProof/>
         </w:rPr>
         <w:drawing>
-          <wp:inline distT="0" distB="0" distL="0" distR="0" wp14:anchorId="350A2ACD" wp14:editId="75887C65">
-            <wp:extent cx="5930900" cy="3556000"/>
-            <wp:effectExtent l="0" t="0" r="12700" b="0"/>
-            <wp:docPr id="3" name="Picture 3" descr="../../../../../../../Desktop/Contract%20State.jp"/>
+          <wp:inline distT="0" distB="0" distL="0" distR="0" wp14:anchorId="2E8F0F87" wp14:editId="50B1D942">
+            <wp:extent cx="5791200" cy="8216900"/>
+            <wp:effectExtent l="0" t="0" r="0" b="12700"/>
+            <wp:docPr id="5" name="Picture 5" descr="../../../../../../../Desktop/Notify%20Flow%20Chart."/>
             <wp:cNvGraphicFramePr>
               <a:graphicFrameLocks xmlns:a="http://schemas.openxmlformats.org/drawingml/2006/main" noChangeAspect="1"/>
             </wp:cNvGraphicFramePr>
@@ -1041,7 +1306,7 @@
               <a:graphicData uri="http://schemas.openxmlformats.org/drawingml/2006/picture">
                 <pic:pic xmlns:pic="http://schemas.openxmlformats.org/drawingml/2006/picture">
                   <pic:nvPicPr>
-                    <pic:cNvPr id="0" name="Picture 1" descr="../../../../../../../Desktop/Contract%20State.jp"/>
+                    <pic:cNvPr id="0" name="Picture 2" descr="../../../../../../../Desktop/Notify%20Flow%20Chart."/>
                     <pic:cNvPicPr>
                       <a:picLocks noChangeAspect="1" noChangeArrowheads="1"/>
                     </pic:cNvPicPr>
@@ -1062,7 +1327,7 @@
                   <pic:spPr bwMode="auto">
                     <a:xfrm>
                       <a:off x="0" y="0"/>
-                      <a:ext cx="5930900" cy="3556000"/>
+                      <a:ext cx="5791200" cy="8216900"/>
                     </a:xfrm>
                     <a:prstGeom prst="rect">
                       <a:avLst/>
@@ -1081,6 +1346,11 @@
     </w:p>
     <w:p>
       <w:pPr>
+        <w:keepNext/>
+      </w:pPr>
+    </w:p>
+    <w:p>
+      <w:pPr>
         <w:pStyle w:val="Caption"/>
         <w:jc w:val="center"/>
       </w:pPr>
@@ -1096,7 +1366,125 @@
         </w:r>
       </w:fldSimple>
       <w:r>
-        <w:t xml:space="preserve"> Contract State Chart</w:t>
+        <w:rPr>
+          <w:noProof/>
+        </w:rPr>
+        <w:t xml:space="preserve"> System Scheduler Process</w:t>
+      </w:r>
+    </w:p>
+    <w:p>
+      <w:pPr>
+        <w:pStyle w:val="Heading3"/>
+        <w:numPr>
+          <w:ilvl w:val="2"/>
+          <w:numId w:val="1"/>
+        </w:numPr>
+      </w:pPr>
+      <w:r>
+        <w:t>Contract State</w:t>
+      </w:r>
+    </w:p>
+    <w:p>
+      <w:pPr>
+        <w:ind w:left="720" w:firstLine="720"/>
+      </w:pPr>
+      <w:r>
+        <w:t>The contracts in MIC system is complex and can be managed differently during the operation. The state chart bellow describes all the state of a contract.</w:t>
+      </w:r>
+    </w:p>
+    <w:p/>
+    <w:p>
+      <w:pPr>
+        <w:keepNext/>
+      </w:pPr>
+      <w:r>
+        <w:rPr>
+          <w:noProof/>
+        </w:rPr>
+        <w:drawing>
+          <wp:inline distT="0" distB="0" distL="0" distR="0" wp14:anchorId="2FE98C65" wp14:editId="0DD51A08">
+            <wp:extent cx="5930900" cy="3441700"/>
+            <wp:effectExtent l="0" t="0" r="12700" b="12700"/>
+            <wp:docPr id="4" name="Picture 4" descr="../../../../../../../Desktop/Contract%20State.jp"/>
+            <wp:cNvGraphicFramePr>
+              <a:graphicFrameLocks xmlns:a="http://schemas.openxmlformats.org/drawingml/2006/main" noChangeAspect="1"/>
+            </wp:cNvGraphicFramePr>
+            <a:graphic xmlns:a="http://schemas.openxmlformats.org/drawingml/2006/main">
+              <a:graphicData uri="http://schemas.openxmlformats.org/drawingml/2006/picture">
+                <pic:pic xmlns:pic="http://schemas.openxmlformats.org/drawingml/2006/picture">
+                  <pic:nvPicPr>
+                    <pic:cNvPr id="0" name="Picture 1" descr="../../../../../../../Desktop/Contract%20State.jp"/>
+                    <pic:cNvPicPr>
+                      <a:picLocks noChangeAspect="1" noChangeArrowheads="1"/>
+                    </pic:cNvPicPr>
+                  </pic:nvPicPr>
+                  <pic:blipFill>
+                    <a:blip r:embed="rId8">
+                      <a:extLst>
+                        <a:ext uri="{28A0092B-C50C-407E-A947-70E740481C1C}">
+                          <a14:useLocalDpi xmlns:a14="http://schemas.microsoft.com/office/drawing/2010/main" val="0"/>
+                        </a:ext>
+                      </a:extLst>
+                    </a:blip>
+                    <a:srcRect/>
+                    <a:stretch>
+                      <a:fillRect/>
+                    </a:stretch>
+                  </pic:blipFill>
+                  <pic:spPr bwMode="auto">
+                    <a:xfrm>
+                      <a:off x="0" y="0"/>
+                      <a:ext cx="5930900" cy="3441700"/>
+                    </a:xfrm>
+                    <a:prstGeom prst="rect">
+                      <a:avLst/>
+                    </a:prstGeom>
+                    <a:noFill/>
+                    <a:ln>
+                      <a:noFill/>
+                    </a:ln>
+                  </pic:spPr>
+                </pic:pic>
+              </a:graphicData>
+            </a:graphic>
+          </wp:inline>
+        </w:drawing>
+      </w:r>
+    </w:p>
+    <w:p>
+      <w:pPr>
+        <w:pStyle w:val="Caption"/>
+        <w:jc w:val="center"/>
+      </w:pPr>
+      <w:r>
+        <w:t xml:space="preserve">Figure </w:t>
+      </w:r>
+      <w:r>
+        <w:fldChar w:fldCharType="begin"/>
+      </w:r>
+      <w:r>
+        <w:instrText xml:space="preserve"> SEQ Figure \* ARABIC </w:instrText>
+      </w:r>
+      <w:r>
+        <w:fldChar w:fldCharType="separate"/>
+      </w:r>
+      <w:r>
+        <w:rPr>
+          <w:noProof/>
+        </w:rPr>
+        <w:t>4</w:t>
+      </w:r>
+      <w:r>
+        <w:rPr>
+          <w:noProof/>
+        </w:rPr>
+        <w:fldChar w:fldCharType="end"/>
+      </w:r>
+      <w:r>
+        <w:t xml:space="preserve"> Contract State</w:t>
+      </w:r>
+      <w:r>
+        <w:t xml:space="preserve"> Chart</w:t>
       </w:r>
     </w:p>
     <w:p/>
@@ -1128,13 +1516,7 @@
               <w:jc w:val="center"/>
             </w:pPr>
             <w:r>
-              <w:t>State</w:t>
-            </w:r>
-            <w:r>
-              <w:t xml:space="preserve"> Dictionary: Describes </w:t>
-            </w:r>
-            <w:r>
-              <w:t>States</w:t>
+              <w:t>State Dictionary: Describes States</w:t>
             </w:r>
           </w:p>
         </w:tc>
@@ -1350,19 +1732,152 @@
       <w:r>
         <w:t xml:space="preserve">Table </w:t>
       </w:r>
-      <w:fldSimple w:instr=" SEQ Table \* ARABIC ">
-        <w:r>
-          <w:rPr>
-            <w:noProof/>
-          </w:rPr>
-          <w:t>2</w:t>
-        </w:r>
-      </w:fldSimple>
+      <w:r>
+        <w:fldChar w:fldCharType="begin"/>
+      </w:r>
+      <w:r>
+        <w:instrText xml:space="preserve"> SEQ Table \* ARABIC </w:instrText>
+      </w:r>
+      <w:r>
+        <w:fldChar w:fldCharType="separate"/>
+      </w:r>
+      <w:r>
+        <w:rPr>
+          <w:noProof/>
+        </w:rPr>
+        <w:t>2</w:t>
+      </w:r>
+      <w:r>
+        <w:rPr>
+          <w:noProof/>
+        </w:rPr>
+        <w:fldChar w:fldCharType="end"/>
+      </w:r>
       <w:r>
         <w:t xml:space="preserve"> Contract State Dictionary</w:t>
       </w:r>
       <w:bookmarkStart w:id="0" w:name="_GoBack"/>
       <w:bookmarkEnd w:id="0"/>
+    </w:p>
+    <w:p>
+      <w:pPr>
+        <w:pStyle w:val="ListParagraph"/>
+        <w:numPr>
+          <w:ilvl w:val="0"/>
+          <w:numId w:val="2"/>
+        </w:numPr>
+      </w:pPr>
+      <w:r>
+        <w:t xml:space="preserve">First </w:t>
+      </w:r>
+      <w:r>
+        <w:t xml:space="preserve">customer </w:t>
+      </w:r>
+      <w:r>
+        <w:t>create new contract, contract is in “Pending” state.</w:t>
+      </w:r>
+    </w:p>
+    <w:p>
+      <w:pPr>
+        <w:pStyle w:val="ListParagraph"/>
+        <w:numPr>
+          <w:ilvl w:val="0"/>
+          <w:numId w:val="2"/>
+        </w:numPr>
+      </w:pPr>
+      <w:r>
+        <w:t xml:space="preserve">Next, </w:t>
+      </w:r>
+      <w:r>
+        <w:t xml:space="preserve">customer </w:t>
+      </w:r>
+      <w:r>
+        <w:t>pay for the contract via PayPal or direct payment, contract state change from “Pending” to “No card”.</w:t>
+      </w:r>
+    </w:p>
+    <w:p>
+      <w:pPr>
+        <w:pStyle w:val="ListParagraph"/>
+        <w:numPr>
+          <w:ilvl w:val="0"/>
+          <w:numId w:val="2"/>
+        </w:numPr>
+      </w:pPr>
+      <w:r>
+        <w:t>Next, staff print the card for customer, the card ID is saved to the system, contract state change from “No card” to “Ready”.</w:t>
+      </w:r>
+    </w:p>
+    <w:p>
+      <w:pPr>
+        <w:pStyle w:val="ListParagraph"/>
+        <w:numPr>
+          <w:ilvl w:val="0"/>
+          <w:numId w:val="2"/>
+        </w:numPr>
+      </w:pPr>
+      <w:r>
+        <w:t>Next, when the contract due date is exceed, system will change the contract status from “Ready” to “Expired”</w:t>
+      </w:r>
+    </w:p>
+    <w:p>
+      <w:pPr>
+        <w:pStyle w:val="ListParagraph"/>
+        <w:numPr>
+          <w:ilvl w:val="0"/>
+          <w:numId w:val="2"/>
+        </w:numPr>
+      </w:pPr>
+      <w:r>
+        <w:t>Next, when customer renew the contract, the contract state change from “Expired” to “Ready”. Customer can renew the contract when the contract is in “Ready” or “Expired” state.</w:t>
+      </w:r>
+    </w:p>
+    <w:p>
+      <w:pPr>
+        <w:pStyle w:val="ListParagraph"/>
+        <w:numPr>
+          <w:ilvl w:val="0"/>
+          <w:numId w:val="2"/>
+        </w:numPr>
+      </w:pPr>
+      <w:r>
+        <w:t>If customer does not renew the contract, after 1 month the contract state will change from “Expired” to “Cancelled”.</w:t>
+      </w:r>
+    </w:p>
+    <w:p>
+      <w:pPr>
+        <w:pStyle w:val="ListParagraph"/>
+        <w:numPr>
+          <w:ilvl w:val="0"/>
+          <w:numId w:val="2"/>
+        </w:numPr>
+      </w:pPr>
+      <w:r>
+        <w:t>When the contract is in “No card” or “Ready” or “Expired”, staff can cancel the contract to change the state to “Cancelled”.</w:t>
+      </w:r>
+    </w:p>
+    <w:p>
+      <w:pPr>
+        <w:pStyle w:val="ListParagraph"/>
+        <w:numPr>
+          <w:ilvl w:val="0"/>
+          <w:numId w:val="2"/>
+        </w:numPr>
+      </w:pPr>
+      <w:r>
+        <w:t>When the contract is in “No card” or “Ready” or “Expired”, customer can send contract cancel request, contract state change to “Request cancel”</w:t>
+      </w:r>
+    </w:p>
+    <w:p>
+      <w:pPr>
+        <w:pStyle w:val="ListParagraph"/>
+        <w:numPr>
+          <w:ilvl w:val="0"/>
+          <w:numId w:val="2"/>
+        </w:numPr>
+      </w:pPr>
+      <w:r>
+        <w:t>When the contract is in “Request cancel”, staff can approve the request to change contract state from “Request cancel” to “Cancelled”.</w:t>
+      </w:r>
     </w:p>
     <w:sectPr>
       <w:pgSz w:w="12240" w:h="15840"/>
@@ -1490,6 +2005,95 @@
     </w:lvl>
   </w:abstractNum>
   <w:abstractNum w:abstractNumId="1">
+    <w:nsid w:val="64EE54F8"/>
+    <w:multiLevelType w:val="hybridMultilevel"/>
+    <w:tmpl w:val="2F7ADC62"/>
+    <w:lvl w:ilvl="0" w:tplc="6228223E">
+      <w:start w:val="1"/>
+      <w:numFmt w:val="decimal"/>
+      <w:lvlText w:val="%1."/>
+      <w:lvlJc w:val="left"/>
+      <w:pPr>
+        <w:ind w:left="1800" w:hanging="360"/>
+      </w:pPr>
+      <w:rPr>
+        <w:rFonts w:hint="default"/>
+      </w:rPr>
+    </w:lvl>
+    <w:lvl w:ilvl="1" w:tplc="04090019">
+      <w:start w:val="1"/>
+      <w:numFmt w:val="lowerLetter"/>
+      <w:lvlText w:val="%2."/>
+      <w:lvlJc w:val="left"/>
+      <w:pPr>
+        <w:ind w:left="2520" w:hanging="360"/>
+      </w:pPr>
+    </w:lvl>
+    <w:lvl w:ilvl="2" w:tplc="0409001B">
+      <w:start w:val="1"/>
+      <w:numFmt w:val="lowerRoman"/>
+      <w:lvlText w:val="%3."/>
+      <w:lvlJc w:val="right"/>
+      <w:pPr>
+        <w:ind w:left="3240" w:hanging="180"/>
+      </w:pPr>
+    </w:lvl>
+    <w:lvl w:ilvl="3" w:tplc="0409000F" w:tentative="1">
+      <w:start w:val="1"/>
+      <w:numFmt w:val="decimal"/>
+      <w:lvlText w:val="%4."/>
+      <w:lvlJc w:val="left"/>
+      <w:pPr>
+        <w:ind w:left="3960" w:hanging="360"/>
+      </w:pPr>
+    </w:lvl>
+    <w:lvl w:ilvl="4" w:tplc="04090019" w:tentative="1">
+      <w:start w:val="1"/>
+      <w:numFmt w:val="lowerLetter"/>
+      <w:lvlText w:val="%5."/>
+      <w:lvlJc w:val="left"/>
+      <w:pPr>
+        <w:ind w:left="4680" w:hanging="360"/>
+      </w:pPr>
+    </w:lvl>
+    <w:lvl w:ilvl="5" w:tplc="0409001B" w:tentative="1">
+      <w:start w:val="1"/>
+      <w:numFmt w:val="lowerRoman"/>
+      <w:lvlText w:val="%6."/>
+      <w:lvlJc w:val="right"/>
+      <w:pPr>
+        <w:ind w:left="5400" w:hanging="180"/>
+      </w:pPr>
+    </w:lvl>
+    <w:lvl w:ilvl="6" w:tplc="0409000F" w:tentative="1">
+      <w:start w:val="1"/>
+      <w:numFmt w:val="decimal"/>
+      <w:lvlText w:val="%7."/>
+      <w:lvlJc w:val="left"/>
+      <w:pPr>
+        <w:ind w:left="6120" w:hanging="360"/>
+      </w:pPr>
+    </w:lvl>
+    <w:lvl w:ilvl="7" w:tplc="04090019" w:tentative="1">
+      <w:start w:val="1"/>
+      <w:numFmt w:val="lowerLetter"/>
+      <w:lvlText w:val="%8."/>
+      <w:lvlJc w:val="left"/>
+      <w:pPr>
+        <w:ind w:left="6840" w:hanging="360"/>
+      </w:pPr>
+    </w:lvl>
+    <w:lvl w:ilvl="8" w:tplc="0409001B" w:tentative="1">
+      <w:start w:val="1"/>
+      <w:numFmt w:val="lowerRoman"/>
+      <w:lvlText w:val="%9."/>
+      <w:lvlJc w:val="right"/>
+      <w:pPr>
+        <w:ind w:left="7560" w:hanging="180"/>
+      </w:pPr>
+    </w:lvl>
+  </w:abstractNum>
+  <w:abstractNum w:abstractNumId="2">
     <w:nsid w:val="64F678AA"/>
     <w:multiLevelType w:val="hybridMultilevel"/>
     <w:tmpl w:val="A568196C"/>
@@ -1606,6 +2210,9 @@
     <w:abstractNumId w:val="0"/>
   </w:num>
   <w:num w:numId="2">
+    <w:abstractNumId w:val="2"/>
+  </w:num>
+  <w:num w:numId="3">
     <w:abstractNumId w:val="1"/>
   </w:num>
 </w:numbering>

</xml_diff>

<commit_message>
Add algorithm section (more)
</commit_message>
<xml_diff>
--- a/Document/Reports/Report 4/Report 4 TrungDQ.docx
+++ b/Document/Reports/Report 4/Report 4 TrungDQ.docx
@@ -212,27 +212,14 @@
       <w:r>
         <w:t xml:space="preserve">Figure </w:t>
       </w:r>
-      <w:r>
-        <w:fldChar w:fldCharType="begin"/>
-      </w:r>
-      <w:r>
-        <w:instrText xml:space="preserve"> SEQ Figure \* ARABIC </w:instrText>
-      </w:r>
-      <w:r>
-        <w:fldChar w:fldCharType="separate"/>
-      </w:r>
-      <w:r>
-        <w:rPr>
-          <w:noProof/>
-        </w:rPr>
-        <w:t>1</w:t>
-      </w:r>
-      <w:r>
-        <w:rPr>
-          <w:noProof/>
-        </w:rPr>
-        <w:fldChar w:fldCharType="end"/>
-      </w:r>
+      <w:fldSimple w:instr=" SEQ Figure \* ARABIC ">
+        <w:r>
+          <w:rPr>
+            <w:noProof/>
+          </w:rPr>
+          <w:t>1</w:t>
+        </w:r>
+      </w:fldSimple>
       <w:r>
         <w:t xml:space="preserve"> System architecture design</w:t>
       </w:r>
@@ -504,14 +491,27 @@
       <w:r>
         <w:t xml:space="preserve">Figure </w:t>
       </w:r>
-      <w:fldSimple w:instr=" SEQ Figure \* ARABIC ">
-        <w:r>
-          <w:rPr>
-            <w:noProof/>
-          </w:rPr>
-          <w:t>2</w:t>
-        </w:r>
-      </w:fldSimple>
+      <w:r>
+        <w:fldChar w:fldCharType="begin"/>
+      </w:r>
+      <w:r>
+        <w:instrText xml:space="preserve"> SEQ Figure \* ARABIC </w:instrText>
+      </w:r>
+      <w:r>
+        <w:fldChar w:fldCharType="separate"/>
+      </w:r>
+      <w:r>
+        <w:rPr>
+          <w:noProof/>
+        </w:rPr>
+        <w:t>2</w:t>
+      </w:r>
+      <w:r>
+        <w:rPr>
+          <w:noProof/>
+        </w:rPr>
+        <w:fldChar w:fldCharType="end"/>
+      </w:r>
       <w:r>
         <w:t xml:space="preserve"> Component Diagram</w:t>
       </w:r>
@@ -810,14 +810,27 @@
       <w:r>
         <w:t xml:space="preserve">Table </w:t>
       </w:r>
-      <w:fldSimple w:instr=" SEQ Table \* ARABIC ">
-        <w:r>
-          <w:rPr>
-            <w:noProof/>
-          </w:rPr>
-          <w:t>1</w:t>
-        </w:r>
-      </w:fldSimple>
+      <w:r>
+        <w:fldChar w:fldCharType="begin"/>
+      </w:r>
+      <w:r>
+        <w:instrText xml:space="preserve"> SEQ Table \* ARABIC </w:instrText>
+      </w:r>
+      <w:r>
+        <w:fldChar w:fldCharType="separate"/>
+      </w:r>
+      <w:r>
+        <w:rPr>
+          <w:noProof/>
+        </w:rPr>
+        <w:t>1</w:t>
+      </w:r>
+      <w:r>
+        <w:rPr>
+          <w:noProof/>
+        </w:rPr>
+        <w:fldChar w:fldCharType="end"/>
+      </w:r>
       <w:r>
         <w:rPr>
           <w:noProof/>
@@ -1357,19 +1370,358 @@
       <w:r>
         <w:t xml:space="preserve">Figure </w:t>
       </w:r>
-      <w:fldSimple w:instr=" SEQ Figure \* ARABIC ">
-        <w:r>
-          <w:rPr>
-            <w:noProof/>
-          </w:rPr>
-          <w:t>3</w:t>
-        </w:r>
-      </w:fldSimple>
+      <w:r>
+        <w:fldChar w:fldCharType="begin"/>
+      </w:r>
+      <w:r>
+        <w:instrText xml:space="preserve"> SEQ Figure \* ARABIC </w:instrText>
+      </w:r>
+      <w:r>
+        <w:fldChar w:fldCharType="separate"/>
+      </w:r>
+      <w:r>
+        <w:rPr>
+          <w:noProof/>
+        </w:rPr>
+        <w:t>3</w:t>
+      </w:r>
+      <w:r>
+        <w:rPr>
+          <w:noProof/>
+        </w:rPr>
+        <w:fldChar w:fldCharType="end"/>
+      </w:r>
       <w:r>
         <w:rPr>
           <w:noProof/>
         </w:rPr>
         <w:t xml:space="preserve"> System Scheduler Process</w:t>
+      </w:r>
+    </w:p>
+    <w:p>
+      <w:pPr>
+        <w:pStyle w:val="Heading3"/>
+        <w:numPr>
+          <w:ilvl w:val="2"/>
+          <w:numId w:val="1"/>
+        </w:numPr>
+      </w:pPr>
+      <w:r>
+        <w:t xml:space="preserve">NFC Card </w:t>
+      </w:r>
+      <w:r>
+        <w:t>Data Format</w:t>
+      </w:r>
+    </w:p>
+    <w:p>
+      <w:pPr>
+        <w:pStyle w:val="Heading4"/>
+        <w:numPr>
+          <w:ilvl w:val="3"/>
+          <w:numId w:val="1"/>
+        </w:numPr>
+      </w:pPr>
+      <w:r>
+        <w:t>Definition</w:t>
+      </w:r>
+    </w:p>
+    <w:p>
+      <w:pPr>
+        <w:ind w:left="1080" w:firstLine="720"/>
+      </w:pPr>
+      <w:r>
+        <w:t xml:space="preserve">According to </w:t>
+      </w:r>
+      <w:hyperlink r:id="rId8" w:history="1">
+        <w:r>
+          <w:rPr>
+            <w:rStyle w:val="Hyperlink"/>
+          </w:rPr>
+          <w:t>Android Developer Forum</w:t>
+        </w:r>
+      </w:hyperlink>
+      <w:r>
+        <w:t xml:space="preserve"> definition, </w:t>
+      </w:r>
+      <w:r>
+        <w:t>Near Field Communication (NFC) is a set of short-range wireless technologies, typically requiring a distance of 4cm or less to initiate a connection. NFC allows you to share small payloads of data between an NFC tag and an Android-powered device, or between two Android-powered devices.</w:t>
+      </w:r>
+      <w:r>
+        <w:t xml:space="preserve"> </w:t>
+      </w:r>
+      <w:r>
+        <w:t>NFC Card Data format is a</w:t>
+      </w:r>
+      <w:r>
+        <w:t xml:space="preserve"> type of</w:t>
+      </w:r>
+      <w:r>
+        <w:t xml:space="preserve"> format to store data in the card’s </w:t>
+      </w:r>
+      <w:r>
+        <w:t>storage</w:t>
+      </w:r>
+      <w:r>
+        <w:t>.</w:t>
+      </w:r>
+    </w:p>
+    <w:p>
+      <w:pPr>
+        <w:pStyle w:val="Heading4"/>
+        <w:numPr>
+          <w:ilvl w:val="3"/>
+          <w:numId w:val="1"/>
+        </w:numPr>
+      </w:pPr>
+      <w:r>
+        <w:t>Define problem</w:t>
+      </w:r>
+    </w:p>
+    <w:p>
+      <w:pPr>
+        <w:ind w:left="1080" w:firstLine="720"/>
+      </w:pPr>
+      <w:r>
+        <w:t xml:space="preserve">The data stored in the tag can be written in a variety of formats, </w:t>
+      </w:r>
+      <w:r>
+        <w:t xml:space="preserve">in Printer application and Checker </w:t>
+      </w:r>
+      <w:r>
+        <w:t>a</w:t>
+      </w:r>
+      <w:r>
+        <w:t>pplication</w:t>
+      </w:r>
+      <w:r>
+        <w:t xml:space="preserve"> </w:t>
+      </w:r>
+      <w:r>
+        <w:t>we use</w:t>
+      </w:r>
+      <w:r>
+        <w:t xml:space="preserve"> a NFC Forum standard called NDEF (NFC Data Exchange Format)</w:t>
+      </w:r>
+      <w:r>
+        <w:t xml:space="preserve"> which is highly recommended from Android </w:t>
+      </w:r>
+      <w:r>
+        <w:t xml:space="preserve">developer </w:t>
+      </w:r>
+      <w:r>
+        <w:t>community.</w:t>
+      </w:r>
+    </w:p>
+    <w:p>
+      <w:pPr>
+        <w:ind w:left="1080" w:firstLine="720"/>
+      </w:pPr>
+      <w:r>
+        <w:t>To prevent malicious users to override data on the NFC card or using fake card, we need to find a solution to protect data written on the card.</w:t>
+      </w:r>
+    </w:p>
+    <w:p>
+      <w:pPr>
+        <w:pStyle w:val="Heading4"/>
+        <w:numPr>
+          <w:ilvl w:val="3"/>
+          <w:numId w:val="1"/>
+        </w:numPr>
+      </w:pPr>
+      <w:r>
+        <w:t>Solution</w:t>
+      </w:r>
+    </w:p>
+    <w:p>
+      <w:pPr>
+        <w:ind w:left="1080" w:firstLine="720"/>
+      </w:pPr>
+      <w:r>
+        <w:t xml:space="preserve">For security reason, we decided to not to write any </w:t>
+      </w:r>
+      <w:r>
+        <w:t xml:space="preserve">contract information </w:t>
+      </w:r>
+      <w:r>
+        <w:t>data to the tag but use only the card low level ID</w:t>
+      </w:r>
+      <w:r>
+        <w:t xml:space="preserve"> to verify the card</w:t>
+      </w:r>
+      <w:r>
+        <w:t>.</w:t>
+      </w:r>
+    </w:p>
+    <w:p>
+      <w:pPr>
+        <w:ind w:left="1080" w:firstLine="720"/>
+      </w:pPr>
+      <w:r>
+        <w:t xml:space="preserve">To make sure the card can only be read by our Checker application, we write a special record named </w:t>
+      </w:r>
+      <w:r>
+        <w:t>Android Application Record (AAR)</w:t>
+      </w:r>
+      <w:r>
+        <w:t>.</w:t>
+      </w:r>
+    </w:p>
+    <w:p>
+      <w:pPr>
+        <w:ind w:left="1080" w:firstLine="720"/>
+        <w:rPr>
+          <w:b/>
+        </w:rPr>
+      </w:pPr>
+      <w:r>
+        <w:rPr>
+          <w:b/>
+        </w:rPr>
+        <w:t>Bellow is the flow to write an NFC tag for customer:</w:t>
+      </w:r>
+    </w:p>
+    <w:p>
+      <w:pPr>
+        <w:pStyle w:val="ListParagraph"/>
+        <w:numPr>
+          <w:ilvl w:val="0"/>
+          <w:numId w:val="4"/>
+        </w:numPr>
+        <w:ind w:left="2160"/>
+      </w:pPr>
+      <w:r>
+        <w:t>Printer application get contract information</w:t>
+      </w:r>
+    </w:p>
+    <w:p>
+      <w:pPr>
+        <w:pStyle w:val="ListParagraph"/>
+        <w:numPr>
+          <w:ilvl w:val="0"/>
+          <w:numId w:val="4"/>
+        </w:numPr>
+        <w:ind w:left="2160"/>
+      </w:pPr>
+      <w:r>
+        <w:t>Staff confirm the contract information is correct</w:t>
+      </w:r>
+    </w:p>
+    <w:p>
+      <w:pPr>
+        <w:pStyle w:val="ListParagraph"/>
+        <w:numPr>
+          <w:ilvl w:val="0"/>
+          <w:numId w:val="4"/>
+        </w:numPr>
+        <w:ind w:left="2160"/>
+      </w:pPr>
+      <w:r>
+        <w:t>Printer read card ID</w:t>
+      </w:r>
+    </w:p>
+    <w:p>
+      <w:pPr>
+        <w:pStyle w:val="ListParagraph"/>
+        <w:numPr>
+          <w:ilvl w:val="0"/>
+          <w:numId w:val="4"/>
+        </w:numPr>
+        <w:ind w:left="2160"/>
+      </w:pPr>
+      <w:r>
+        <w:t>If the card is not exists in system, update the card ID to the contract</w:t>
+      </w:r>
+    </w:p>
+    <w:p>
+      <w:pPr>
+        <w:pStyle w:val="ListParagraph"/>
+        <w:numPr>
+          <w:ilvl w:val="0"/>
+          <w:numId w:val="4"/>
+        </w:numPr>
+        <w:ind w:left="2160"/>
+      </w:pPr>
+      <w:r>
+        <w:t>Write AAR record to the tag and finish.</w:t>
+      </w:r>
+    </w:p>
+    <w:p>
+      <w:pPr>
+        <w:ind w:left="1008" w:firstLine="720"/>
+        <w:rPr>
+          <w:b/>
+        </w:rPr>
+      </w:pPr>
+      <w:r>
+        <w:rPr>
+          <w:b/>
+        </w:rPr>
+        <w:t>Bellow is the flow to read an NFC tag for police officer:</w:t>
+      </w:r>
+    </w:p>
+    <w:p>
+      <w:pPr>
+        <w:pStyle w:val="ListParagraph"/>
+        <w:numPr>
+          <w:ilvl w:val="0"/>
+          <w:numId w:val="5"/>
+        </w:numPr>
+        <w:ind w:left="2160"/>
+      </w:pPr>
+      <w:r>
+        <w:t>Checker application read card ID from the card</w:t>
+      </w:r>
+    </w:p>
+    <w:p>
+      <w:pPr>
+        <w:pStyle w:val="ListParagraph"/>
+        <w:numPr>
+          <w:ilvl w:val="0"/>
+          <w:numId w:val="5"/>
+        </w:numPr>
+        <w:ind w:left="2160"/>
+      </w:pPr>
+      <w:r>
+        <w:t>Checker application send card ID to system to verify the card</w:t>
+      </w:r>
+    </w:p>
+    <w:p>
+      <w:pPr>
+        <w:pStyle w:val="ListParagraph"/>
+        <w:numPr>
+          <w:ilvl w:val="0"/>
+          <w:numId w:val="5"/>
+        </w:numPr>
+        <w:ind w:left="2160"/>
+      </w:pPr>
+      <w:r>
+        <w:t>Show result to police officer</w:t>
+      </w:r>
+    </w:p>
+    <w:p>
+      <w:pPr>
+        <w:pStyle w:val="Heading4"/>
+        <w:numPr>
+          <w:ilvl w:val="3"/>
+          <w:numId w:val="1"/>
+        </w:numPr>
+      </w:pPr>
+      <w:r>
+        <w:t>Complexity</w:t>
+      </w:r>
+      <w:bookmarkStart w:id="0" w:name="_GoBack"/>
+      <w:bookmarkEnd w:id="0"/>
+    </w:p>
+    <w:p>
+      <w:pPr>
+        <w:pStyle w:val="Heading4"/>
+        <w:numPr>
+          <w:ilvl w:val="3"/>
+          <w:numId w:val="1"/>
+        </w:numPr>
+      </w:pPr>
+      <w:r>
+        <w:t>Flow chart</w:t>
       </w:r>
     </w:p>
     <w:p>
@@ -1419,7 +1771,7 @@
                     </pic:cNvPicPr>
                   </pic:nvPicPr>
                   <pic:blipFill>
-                    <a:blip r:embed="rId8">
+                    <a:blip r:embed="rId9">
                       <a:extLst>
                         <a:ext uri="{28A0092B-C50C-407E-A947-70E740481C1C}">
                           <a14:useLocalDpi xmlns:a14="http://schemas.microsoft.com/office/drawing/2010/main" val="0"/>
@@ -1459,27 +1811,14 @@
       <w:r>
         <w:t xml:space="preserve">Figure </w:t>
       </w:r>
-      <w:r>
-        <w:fldChar w:fldCharType="begin"/>
-      </w:r>
-      <w:r>
-        <w:instrText xml:space="preserve"> SEQ Figure \* ARABIC </w:instrText>
-      </w:r>
-      <w:r>
-        <w:fldChar w:fldCharType="separate"/>
-      </w:r>
-      <w:r>
-        <w:rPr>
-          <w:noProof/>
-        </w:rPr>
-        <w:t>4</w:t>
-      </w:r>
-      <w:r>
-        <w:rPr>
-          <w:noProof/>
-        </w:rPr>
-        <w:fldChar w:fldCharType="end"/>
-      </w:r>
+      <w:fldSimple w:instr=" SEQ Figure \* ARABIC ">
+        <w:r>
+          <w:rPr>
+            <w:noProof/>
+          </w:rPr>
+          <w:t>4</w:t>
+        </w:r>
+      </w:fldSimple>
       <w:r>
         <w:t xml:space="preserve"> Contract State</w:t>
       </w:r>
@@ -1732,32 +2071,17 @@
       <w:r>
         <w:t xml:space="preserve">Table </w:t>
       </w:r>
-      <w:r>
-        <w:fldChar w:fldCharType="begin"/>
-      </w:r>
-      <w:r>
-        <w:instrText xml:space="preserve"> SEQ Table \* ARABIC </w:instrText>
-      </w:r>
-      <w:r>
-        <w:fldChar w:fldCharType="separate"/>
-      </w:r>
-      <w:r>
-        <w:rPr>
-          <w:noProof/>
-        </w:rPr>
-        <w:t>2</w:t>
-      </w:r>
-      <w:r>
-        <w:rPr>
-          <w:noProof/>
-        </w:rPr>
-        <w:fldChar w:fldCharType="end"/>
-      </w:r>
+      <w:fldSimple w:instr=" SEQ Table \* ARABIC ">
+        <w:r>
+          <w:rPr>
+            <w:noProof/>
+          </w:rPr>
+          <w:t>2</w:t>
+        </w:r>
+      </w:fldSimple>
       <w:r>
         <w:t xml:space="preserve"> Contract State Dictionary</w:t>
       </w:r>
-      <w:bookmarkStart w:id="0" w:name="_GoBack"/>
-      <w:bookmarkEnd w:id="0"/>
     </w:p>
     <w:p>
       <w:pPr>
@@ -1771,10 +2095,7 @@
         <w:t xml:space="preserve">First </w:t>
       </w:r>
       <w:r>
-        <w:t xml:space="preserve">customer </w:t>
-      </w:r>
-      <w:r>
-        <w:t>create new contract, contract is in “Pending” state.</w:t>
+        <w:t>customer create new contract, contract is in “Pending” state.</w:t>
       </w:r>
     </w:p>
     <w:p>
@@ -1786,13 +2107,7 @@
         </w:numPr>
       </w:pPr>
       <w:r>
-        <w:t xml:space="preserve">Next, </w:t>
-      </w:r>
-      <w:r>
-        <w:t xml:space="preserve">customer </w:t>
-      </w:r>
-      <w:r>
-        <w:t>pay for the contract via PayPal or direct payment, contract state change from “Pending” to “No card”.</w:t>
+        <w:t>Next, customer pay for the contract via PayPal or direct payment, contract state change from “Pending” to “No card”.</w:t>
       </w:r>
     </w:p>
     <w:p>
@@ -2005,6 +2320,184 @@
     </w:lvl>
   </w:abstractNum>
   <w:abstractNum w:abstractNumId="1">
+    <w:nsid w:val="060A6818"/>
+    <w:multiLevelType w:val="hybridMultilevel"/>
+    <w:tmpl w:val="DC7C3178"/>
+    <w:lvl w:ilvl="0" w:tplc="0409000F">
+      <w:start w:val="1"/>
+      <w:numFmt w:val="decimal"/>
+      <w:lvlText w:val="%1."/>
+      <w:lvlJc w:val="left"/>
+      <w:pPr>
+        <w:ind w:left="720" w:hanging="360"/>
+      </w:pPr>
+      <w:rPr>
+        <w:rFonts w:hint="default"/>
+      </w:rPr>
+    </w:lvl>
+    <w:lvl w:ilvl="1" w:tplc="04090019" w:tentative="1">
+      <w:start w:val="1"/>
+      <w:numFmt w:val="lowerLetter"/>
+      <w:lvlText w:val="%2."/>
+      <w:lvlJc w:val="left"/>
+      <w:pPr>
+        <w:ind w:left="1440" w:hanging="360"/>
+      </w:pPr>
+    </w:lvl>
+    <w:lvl w:ilvl="2" w:tplc="0409001B" w:tentative="1">
+      <w:start w:val="1"/>
+      <w:numFmt w:val="lowerRoman"/>
+      <w:lvlText w:val="%3."/>
+      <w:lvlJc w:val="right"/>
+      <w:pPr>
+        <w:ind w:left="2160" w:hanging="180"/>
+      </w:pPr>
+    </w:lvl>
+    <w:lvl w:ilvl="3" w:tplc="0409000F" w:tentative="1">
+      <w:start w:val="1"/>
+      <w:numFmt w:val="decimal"/>
+      <w:lvlText w:val="%4."/>
+      <w:lvlJc w:val="left"/>
+      <w:pPr>
+        <w:ind w:left="2880" w:hanging="360"/>
+      </w:pPr>
+    </w:lvl>
+    <w:lvl w:ilvl="4" w:tplc="04090019" w:tentative="1">
+      <w:start w:val="1"/>
+      <w:numFmt w:val="lowerLetter"/>
+      <w:lvlText w:val="%5."/>
+      <w:lvlJc w:val="left"/>
+      <w:pPr>
+        <w:ind w:left="3600" w:hanging="360"/>
+      </w:pPr>
+    </w:lvl>
+    <w:lvl w:ilvl="5" w:tplc="0409001B" w:tentative="1">
+      <w:start w:val="1"/>
+      <w:numFmt w:val="lowerRoman"/>
+      <w:lvlText w:val="%6."/>
+      <w:lvlJc w:val="right"/>
+      <w:pPr>
+        <w:ind w:left="4320" w:hanging="180"/>
+      </w:pPr>
+    </w:lvl>
+    <w:lvl w:ilvl="6" w:tplc="0409000F" w:tentative="1">
+      <w:start w:val="1"/>
+      <w:numFmt w:val="decimal"/>
+      <w:lvlText w:val="%7."/>
+      <w:lvlJc w:val="left"/>
+      <w:pPr>
+        <w:ind w:left="5040" w:hanging="360"/>
+      </w:pPr>
+    </w:lvl>
+    <w:lvl w:ilvl="7" w:tplc="04090019" w:tentative="1">
+      <w:start w:val="1"/>
+      <w:numFmt w:val="lowerLetter"/>
+      <w:lvlText w:val="%8."/>
+      <w:lvlJc w:val="left"/>
+      <w:pPr>
+        <w:ind w:left="5760" w:hanging="360"/>
+      </w:pPr>
+    </w:lvl>
+    <w:lvl w:ilvl="8" w:tplc="0409001B" w:tentative="1">
+      <w:start w:val="1"/>
+      <w:numFmt w:val="lowerRoman"/>
+      <w:lvlText w:val="%9."/>
+      <w:lvlJc w:val="right"/>
+      <w:pPr>
+        <w:ind w:left="6480" w:hanging="180"/>
+      </w:pPr>
+    </w:lvl>
+  </w:abstractNum>
+  <w:abstractNum w:abstractNumId="2">
+    <w:nsid w:val="2F5E5A09"/>
+    <w:multiLevelType w:val="hybridMultilevel"/>
+    <w:tmpl w:val="BDDACDE8"/>
+    <w:lvl w:ilvl="0" w:tplc="0409000F">
+      <w:start w:val="1"/>
+      <w:numFmt w:val="decimal"/>
+      <w:lvlText w:val="%1."/>
+      <w:lvlJc w:val="left"/>
+      <w:pPr>
+        <w:ind w:left="720" w:hanging="360"/>
+      </w:pPr>
+      <w:rPr>
+        <w:rFonts w:hint="default"/>
+      </w:rPr>
+    </w:lvl>
+    <w:lvl w:ilvl="1" w:tplc="04090019" w:tentative="1">
+      <w:start w:val="1"/>
+      <w:numFmt w:val="lowerLetter"/>
+      <w:lvlText w:val="%2."/>
+      <w:lvlJc w:val="left"/>
+      <w:pPr>
+        <w:ind w:left="1440" w:hanging="360"/>
+      </w:pPr>
+    </w:lvl>
+    <w:lvl w:ilvl="2" w:tplc="0409001B" w:tentative="1">
+      <w:start w:val="1"/>
+      <w:numFmt w:val="lowerRoman"/>
+      <w:lvlText w:val="%3."/>
+      <w:lvlJc w:val="right"/>
+      <w:pPr>
+        <w:ind w:left="2160" w:hanging="180"/>
+      </w:pPr>
+    </w:lvl>
+    <w:lvl w:ilvl="3" w:tplc="0409000F" w:tentative="1">
+      <w:start w:val="1"/>
+      <w:numFmt w:val="decimal"/>
+      <w:lvlText w:val="%4."/>
+      <w:lvlJc w:val="left"/>
+      <w:pPr>
+        <w:ind w:left="2880" w:hanging="360"/>
+      </w:pPr>
+    </w:lvl>
+    <w:lvl w:ilvl="4" w:tplc="04090019" w:tentative="1">
+      <w:start w:val="1"/>
+      <w:numFmt w:val="lowerLetter"/>
+      <w:lvlText w:val="%5."/>
+      <w:lvlJc w:val="left"/>
+      <w:pPr>
+        <w:ind w:left="3600" w:hanging="360"/>
+      </w:pPr>
+    </w:lvl>
+    <w:lvl w:ilvl="5" w:tplc="0409001B" w:tentative="1">
+      <w:start w:val="1"/>
+      <w:numFmt w:val="lowerRoman"/>
+      <w:lvlText w:val="%6."/>
+      <w:lvlJc w:val="right"/>
+      <w:pPr>
+        <w:ind w:left="4320" w:hanging="180"/>
+      </w:pPr>
+    </w:lvl>
+    <w:lvl w:ilvl="6" w:tplc="0409000F" w:tentative="1">
+      <w:start w:val="1"/>
+      <w:numFmt w:val="decimal"/>
+      <w:lvlText w:val="%7."/>
+      <w:lvlJc w:val="left"/>
+      <w:pPr>
+        <w:ind w:left="5040" w:hanging="360"/>
+      </w:pPr>
+    </w:lvl>
+    <w:lvl w:ilvl="7" w:tplc="04090019" w:tentative="1">
+      <w:start w:val="1"/>
+      <w:numFmt w:val="lowerLetter"/>
+      <w:lvlText w:val="%8."/>
+      <w:lvlJc w:val="left"/>
+      <w:pPr>
+        <w:ind w:left="5760" w:hanging="360"/>
+      </w:pPr>
+    </w:lvl>
+    <w:lvl w:ilvl="8" w:tplc="0409001B" w:tentative="1">
+      <w:start w:val="1"/>
+      <w:numFmt w:val="lowerRoman"/>
+      <w:lvlText w:val="%9."/>
+      <w:lvlJc w:val="right"/>
+      <w:pPr>
+        <w:ind w:left="6480" w:hanging="180"/>
+      </w:pPr>
+    </w:lvl>
+  </w:abstractNum>
+  <w:abstractNum w:abstractNumId="3">
     <w:nsid w:val="64EE54F8"/>
     <w:multiLevelType w:val="hybridMultilevel"/>
     <w:tmpl w:val="2F7ADC62"/>
@@ -2093,7 +2586,7 @@
       </w:pPr>
     </w:lvl>
   </w:abstractNum>
-  <w:abstractNum w:abstractNumId="2">
+  <w:abstractNum w:abstractNumId="4">
     <w:nsid w:val="64F678AA"/>
     <w:multiLevelType w:val="hybridMultilevel"/>
     <w:tmpl w:val="A568196C"/>
@@ -2210,10 +2703,16 @@
     <w:abstractNumId w:val="0"/>
   </w:num>
   <w:num w:numId="2">
-    <w:abstractNumId w:val="2"/>
+    <w:abstractNumId w:val="4"/>
   </w:num>
   <w:num w:numId="3">
+    <w:abstractNumId w:val="3"/>
+  </w:num>
+  <w:num w:numId="4">
     <w:abstractNumId w:val="1"/>
+  </w:num>
+  <w:num w:numId="5">
+    <w:abstractNumId w:val="2"/>
   </w:num>
 </w:numbering>
 </file>
@@ -2616,6 +3115,10 @@
   <w:style w:type="paragraph" w:default="1" w:styleId="Normal">
     <w:name w:val="Normal"/>
     <w:qFormat/>
+    <w:rsid w:val="0078658F"/>
+    <w:pPr>
+      <w:jc w:val="both"/>
+    </w:pPr>
   </w:style>
   <w:style w:type="paragraph" w:styleId="Heading1">
     <w:name w:val="heading 1"/>
@@ -2629,7 +3132,6 @@
       <w:keepNext/>
       <w:keepLines/>
       <w:spacing w:before="240" w:line="259" w:lineRule="auto"/>
-      <w:jc w:val="both"/>
       <w:outlineLvl w:val="0"/>
     </w:pPr>
     <w:rPr>
@@ -2651,7 +3153,6 @@
       <w:keepNext/>
       <w:keepLines/>
       <w:spacing w:before="40" w:line="259" w:lineRule="auto"/>
-      <w:jc w:val="both"/>
       <w:outlineLvl w:val="1"/>
     </w:pPr>
     <w:rPr>
@@ -2673,7 +3174,6 @@
       <w:keepNext/>
       <w:keepLines/>
       <w:spacing w:before="40" w:line="259" w:lineRule="auto"/>
-      <w:jc w:val="both"/>
       <w:outlineLvl w:val="2"/>
     </w:pPr>
     <w:rPr>
@@ -2695,7 +3195,6 @@
       <w:keepNext/>
       <w:keepLines/>
       <w:spacing w:before="40" w:line="259" w:lineRule="auto"/>
-      <w:jc w:val="both"/>
       <w:outlineLvl w:val="3"/>
     </w:pPr>
     <w:rPr>
@@ -2936,6 +3435,17 @@
         <w:shd w:val="clear" w:color="auto" w:fill="EDEDED" w:themeFill="accent3" w:themeFillTint="33"/>
       </w:tcPr>
     </w:tblStylePr>
+  </w:style>
+  <w:style w:type="character" w:styleId="Hyperlink">
+    <w:name w:val="Hyperlink"/>
+    <w:basedOn w:val="DefaultParagraphFont"/>
+    <w:uiPriority w:val="99"/>
+    <w:unhideWhenUsed/>
+    <w:rsid w:val="003E791F"/>
+    <w:rPr>
+      <w:color w:val="0563C1" w:themeColor="hyperlink"/>
+      <w:u w:val="single"/>
+    </w:rPr>
   </w:style>
 </w:styles>
 </file>

</xml_diff>